<commit_message>
word update, header, logo, přejmenování z car na game
</commit_message>
<xml_diff>
--- a/popis.docx
+++ b/popis.docx
@@ -8,7 +8,7 @@
         <w:jc w:val="center"/>
       </w:pPr>
       <w:r>
-        <w:t>Název</w:t>
+        <w:t>Nightgrid</w:t>
       </w:r>
     </w:p>
     <w:p>
@@ -31,8 +31,13 @@
           <w:numId w:val="1"/>
         </w:numPr>
       </w:pPr>
-      <w:r>
-        <w:t>Cyberpunk zaměření</w:t>
+      <w:proofErr w:type="spellStart"/>
+      <w:r>
+        <w:t>Cyberpunk</w:t>
+      </w:r>
+      <w:proofErr w:type="spellEnd"/>
+      <w:r>
+        <w:t xml:space="preserve"> zaměření</w:t>
       </w:r>
     </w:p>
     <w:p>
@@ -56,7 +61,23 @@
         </w:numPr>
       </w:pPr>
       <w:r>
-        <w:t>Microeshop – starter pack, 2 DLC a balík se vším, s košíkem</w:t>
+        <w:t xml:space="preserve">Microeshop – </w:t>
+      </w:r>
+      <w:proofErr w:type="spellStart"/>
+      <w:r>
+        <w:t>starter</w:t>
+      </w:r>
+      <w:proofErr w:type="spellEnd"/>
+      <w:r>
+        <w:t xml:space="preserve"> </w:t>
+      </w:r>
+      <w:proofErr w:type="spellStart"/>
+      <w:r>
+        <w:t>pack</w:t>
+      </w:r>
+      <w:proofErr w:type="spellEnd"/>
+      <w:r>
+        <w:t>, 2 DLC a balík se vším, s košíkem</w:t>
       </w:r>
     </w:p>
     <w:p>
@@ -68,7 +89,15 @@
         </w:numPr>
       </w:pPr>
       <w:r>
-        <w:t>Nejdříve napřed vygenerované příběhy, poté se bude příběh a obrázky generovat (ChatGPT)</w:t>
+        <w:t>Nejdříve napřed vygenerované příběhy, poté se bude příběh a obrázky generovat (</w:t>
+      </w:r>
+      <w:proofErr w:type="spellStart"/>
+      <w:r>
+        <w:t>ChatGPT</w:t>
+      </w:r>
+      <w:proofErr w:type="spellEnd"/>
+      <w:r>
+        <w:t>)</w:t>
       </w:r>
     </w:p>
     <w:p>
@@ -79,8 +108,21 @@
           <w:numId w:val="1"/>
         </w:numPr>
       </w:pPr>
-      <w:r>
-        <w:t>Character sheet – možnost vytvářet vlastní charaktery (vlastní popis, název, 6 zaměření na výběr)</w:t>
+      <w:proofErr w:type="spellStart"/>
+      <w:r>
+        <w:t>Character</w:t>
+      </w:r>
+      <w:proofErr w:type="spellEnd"/>
+      <w:r>
+        <w:t xml:space="preserve"> </w:t>
+      </w:r>
+      <w:proofErr w:type="spellStart"/>
+      <w:r>
+        <w:t>sheet</w:t>
+      </w:r>
+      <w:proofErr w:type="spellEnd"/>
+      <w:r>
+        <w:t xml:space="preserve"> – možnost vytvářet vlastní charaktery (vlastní popis, název, 6 zaměření na výběr)</w:t>
       </w:r>
     </w:p>
     <w:p>
@@ -100,7 +142,15 @@
         </w:numPr>
       </w:pPr>
       <w:r>
-        <w:t>1. DLC – dvě nové classy + dva příběhy ()</w:t>
+        <w:t xml:space="preserve">1. DLC – dvě nové </w:t>
+      </w:r>
+      <w:proofErr w:type="spellStart"/>
+      <w:r>
+        <w:t>classy</w:t>
+      </w:r>
+      <w:proofErr w:type="spellEnd"/>
+      <w:r>
+        <w:t xml:space="preserve"> + dva příběhy ()</w:t>
       </w:r>
     </w:p>
     <w:p>

</xml_diff>